<commit_message>
I wanna make the pages slide!
</commit_message>
<xml_diff>
--- a/ResumeDocument.docx
+++ b/ResumeDocument.docx
@@ -131,6 +131,32 @@
           <w:lang w:val="en"/>
         </w:rPr>
         <w:t>Address: 2843 South Roan Street, Johnson City, TN</w:t>
+      </w:r>
+    </w:p>
+    <w:p>
+      <w:pPr>
+        <w:autoSpaceDE w:val="0"/>
+        <w:autoSpaceDN w:val="0"/>
+        <w:adjustRightInd w:val="0"/>
+        <w:spacing w:after="0" w:line="240" w:lineRule="auto"/>
+        <w:jc w:val="center"/>
+        <w:rPr>
+          <w:rFonts w:ascii="Times New Roman" w:hAnsi="Times New Roman" w:cs="Times New Roman"/>
+          <w:color w:val="000000"/>
+          <w:sz w:val="24"/>
+          <w:szCs w:val="24"/>
+          <w:lang w:val="en"/>
+        </w:rPr>
+      </w:pPr>
+      <w:r>
+        <w:rPr>
+          <w:rFonts w:ascii="Times New Roman" w:hAnsi="Times New Roman" w:cs="Times New Roman"/>
+          <w:color w:val="000000"/>
+          <w:sz w:val="24"/>
+          <w:szCs w:val="24"/>
+          <w:lang w:val="en"/>
+        </w:rPr>
+        <w:t>Website: hholben.github.io</w:t>
       </w:r>
     </w:p>
     <w:p>

</xml_diff>

<commit_message>
OOOOOOOOOOh Boy do we need an update!
</commit_message>
<xml_diff>
--- a/ResumeDocument.docx
+++ b/ResumeDocument.docx
@@ -241,14 +241,7 @@
           <w:rFonts w:ascii="Calibri" w:eastAsia="Calibri" w:hAnsi="Calibri" w:cs="Calibri"/>
           <w:sz w:val="24"/>
         </w:rPr>
-        <w:t>Was trained to teach swimming in the red cross Water Safety Instructor</w:t>
-      </w:r>
-      <w:r>
-        <w:rPr>
-          <w:rFonts w:ascii="Calibri" w:eastAsia="Calibri" w:hAnsi="Calibri" w:cs="Calibri"/>
-          <w:sz w:val="24"/>
-        </w:rPr>
-        <w:t xml:space="preserve"> class</w:t>
+        <w:t>Was trained to teach swimming in the red cross Water Safety Instructor class</w:t>
       </w:r>
     </w:p>
     <w:p>
@@ -351,7 +344,21 @@
           <w:rFonts w:ascii="Arial" w:eastAsia="Arial" w:hAnsi="Arial" w:cs="Arial"/>
           <w:color w:val="000000"/>
         </w:rPr>
-        <w:t>Milligan College, Johnson City, TN</w:t>
+        <w:t xml:space="preserve">Milligan </w:t>
+      </w:r>
+      <w:r>
+        <w:rPr>
+          <w:rFonts w:ascii="Arial" w:eastAsia="Arial" w:hAnsi="Arial" w:cs="Arial"/>
+          <w:color w:val="000000"/>
+        </w:rPr>
+        <w:t>University</w:t>
+      </w:r>
+      <w:r>
+        <w:rPr>
+          <w:rFonts w:ascii="Arial" w:eastAsia="Arial" w:hAnsi="Arial" w:cs="Arial"/>
+          <w:color w:val="000000"/>
+        </w:rPr>
+        <w:t>, Johnson City, TN</w:t>
       </w:r>
     </w:p>
     <w:p>
@@ -410,28 +417,42 @@
         <w:spacing w:after="0" w:line="240" w:lineRule="auto"/>
         <w:rPr>
           <w:rFonts w:ascii="Arial" w:eastAsia="Arial" w:hAnsi="Arial" w:cs="Arial"/>
-          <w:color w:val="000000"/>
-          <w:sz w:val="32"/>
-        </w:rPr>
-      </w:pPr>
-      <w:r>
-        <w:rPr>
-          <w:rFonts w:ascii="Arial" w:eastAsia="Arial" w:hAnsi="Arial" w:cs="Arial"/>
-          <w:b/>
-          <w:color w:val="000000"/>
-          <w:sz w:val="32"/>
-        </w:rPr>
-        <w:t>Go Baby Go Appalachia Milligan College, June and October 201</w:t>
-      </w:r>
-      <w:r>
-        <w:rPr>
-          <w:rFonts w:ascii="Arial" w:eastAsia="Arial" w:hAnsi="Arial" w:cs="Arial"/>
-          <w:b/>
-          <w:color w:val="000000"/>
-          <w:sz w:val="32"/>
-        </w:rPr>
-        <w:t>7</w:t>
-      </w:r>
+          <w:b/>
+          <w:color w:val="000000"/>
+          <w:sz w:val="32"/>
+        </w:rPr>
+      </w:pPr>
+    </w:p>
+    <w:p>
+      <w:pPr>
+        <w:spacing w:after="0" w:line="240" w:lineRule="auto"/>
+        <w:rPr>
+          <w:rFonts w:ascii="Arial" w:eastAsia="Arial" w:hAnsi="Arial" w:cs="Arial"/>
+          <w:b/>
+          <w:color w:val="000000"/>
+          <w:sz w:val="32"/>
+        </w:rPr>
+      </w:pPr>
+      <w:r>
+        <w:rPr>
+          <w:rFonts w:ascii="Arial" w:eastAsia="Arial" w:hAnsi="Arial" w:cs="Arial"/>
+          <w:b/>
+          <w:color w:val="000000"/>
+          <w:sz w:val="32"/>
+        </w:rPr>
+        <w:t>Milligan University Robotics Team 2020 - 2021</w:t>
+      </w:r>
+    </w:p>
+    <w:p>
+      <w:pPr>
+        <w:spacing w:after="0" w:line="240" w:lineRule="auto"/>
+        <w:rPr>
+          <w:rFonts w:ascii="Arial" w:eastAsia="Arial" w:hAnsi="Arial" w:cs="Arial"/>
+          <w:b/>
+          <w:color w:val="000000"/>
+          <w:sz w:val="32"/>
+        </w:rPr>
+      </w:pPr>
     </w:p>
     <w:p>
       <w:pPr>
@@ -447,6 +468,68 @@
           <w:rFonts w:ascii="Arial" w:eastAsia="Arial" w:hAnsi="Arial" w:cs="Arial"/>
           <w:color w:val="000000"/>
         </w:rPr>
+        <w:t xml:space="preserve">Joined the fledgling robotics team shortly after its creation. Oversaw the design of the electronics system of a remote operated vehicle (ROV). Learned how to control the ROVs thrusters using PWM. Wrote some test code in Python and started the team’s official website, </w:t>
+      </w:r>
+      <w:hyperlink r:id="rId5" w:history="1">
+        <w:r>
+          <w:rPr>
+            <w:rStyle w:val="Hyperlink"/>
+            <w:rFonts w:ascii="Arial" w:eastAsia="Arial" w:hAnsi="Arial" w:cs="Arial"/>
+          </w:rPr>
+          <w:t>http://milliganrobotics.epizy.com/</w:t>
+        </w:r>
+      </w:hyperlink>
+      <w:r>
+        <w:rPr>
+          <w:rFonts w:ascii="Arial" w:eastAsia="Arial" w:hAnsi="Arial" w:cs="Arial"/>
+          <w:color w:val="000000"/>
+        </w:rPr>
+        <w:t>.</w:t>
+      </w:r>
+    </w:p>
+    <w:p>
+      <w:pPr>
+        <w:spacing w:after="0" w:line="240" w:lineRule="auto"/>
+        <w:ind w:left="720" w:firstLine="720"/>
+        <w:rPr>
+          <w:rFonts w:ascii="Arial" w:eastAsia="Arial" w:hAnsi="Arial" w:cs="Arial"/>
+          <w:color w:val="000000"/>
+        </w:rPr>
+      </w:pPr>
+    </w:p>
+    <w:p>
+      <w:pPr>
+        <w:spacing w:after="0" w:line="240" w:lineRule="auto"/>
+        <w:rPr>
+          <w:rFonts w:ascii="Arial" w:eastAsia="Arial" w:hAnsi="Arial" w:cs="Arial"/>
+          <w:color w:val="000000"/>
+          <w:sz w:val="32"/>
+        </w:rPr>
+      </w:pPr>
+      <w:r>
+        <w:rPr>
+          <w:rFonts w:ascii="Arial" w:eastAsia="Arial" w:hAnsi="Arial" w:cs="Arial"/>
+          <w:b/>
+          <w:color w:val="000000"/>
+          <w:sz w:val="32"/>
+        </w:rPr>
+        <w:t>Go Baby Go Appalachia Milligan College, June and October 2017</w:t>
+      </w:r>
+    </w:p>
+    <w:p>
+      <w:pPr>
+        <w:spacing w:after="0" w:line="240" w:lineRule="auto"/>
+        <w:ind w:left="720" w:firstLine="720"/>
+        <w:rPr>
+          <w:rFonts w:ascii="Arial" w:eastAsia="Arial" w:hAnsi="Arial" w:cs="Arial"/>
+          <w:color w:val="000000"/>
+        </w:rPr>
+      </w:pPr>
+      <w:r>
+        <w:rPr>
+          <w:rFonts w:ascii="Arial" w:eastAsia="Arial" w:hAnsi="Arial" w:cs="Arial"/>
+          <w:color w:val="000000"/>
+        </w:rPr>
         <w:t>Worked with other engineering students, members of the community, and engineering professors to adapt ridable toy cars to be driven by children with disabilities that would have otherwise made driving those cars impossible.</w:t>
       </w:r>
     </w:p>
@@ -537,34 +620,26 @@
           <w:color w:val="000000"/>
           <w:sz w:val="32"/>
         </w:rPr>
-        <w:t>L</w:t>
-      </w:r>
-      <w:r>
-        <w:rPr>
-          <w:rFonts w:ascii="Arial" w:eastAsia="Arial" w:hAnsi="Arial" w:cs="Arial"/>
-          <w:b/>
-          <w:color w:val="000000"/>
-          <w:sz w:val="32"/>
-        </w:rPr>
-        <w:t>ifeguarding</w:t>
-      </w:r>
-    </w:p>
-    <w:p>
-      <w:pPr>
-        <w:spacing w:after="0" w:line="240" w:lineRule="auto"/>
-        <w:rPr>
-          <w:rFonts w:ascii="Arial" w:eastAsia="Arial" w:hAnsi="Arial" w:cs="Arial"/>
-          <w:color w:val="000000"/>
-          <w:sz w:val="32"/>
-        </w:rPr>
-      </w:pPr>
-      <w:r>
-        <w:rPr>
-          <w:rFonts w:ascii="Arial" w:eastAsia="Arial" w:hAnsi="Arial" w:cs="Arial"/>
-          <w:b/>
-          <w:color w:val="000000"/>
-          <w:sz w:val="32"/>
-        </w:rPr>
+        <w:t>Lifeguarding</w:t>
+      </w:r>
+    </w:p>
+    <w:p>
+      <w:pPr>
+        <w:spacing w:after="0" w:line="240" w:lineRule="auto"/>
+        <w:rPr>
+          <w:rFonts w:ascii="Arial" w:eastAsia="Arial" w:hAnsi="Arial" w:cs="Arial"/>
+          <w:color w:val="000000"/>
+          <w:sz w:val="32"/>
+        </w:rPr>
+      </w:pPr>
+      <w:r>
+        <w:rPr>
+          <w:rFonts w:ascii="Arial" w:eastAsia="Arial" w:hAnsi="Arial" w:cs="Arial"/>
+          <w:b/>
+          <w:color w:val="000000"/>
+          <w:sz w:val="32"/>
+        </w:rPr>
+        <w:lastRenderedPageBreak/>
         <w:t>Martindale Pool</w:t>
       </w:r>
     </w:p>
@@ -584,7 +659,16 @@
           <w:color w:val="000000"/>
           <w:sz w:val="32"/>
         </w:rPr>
-        <w:t>2015 - 2019</w:t>
+        <w:t>2015 - 20</w:t>
+      </w:r>
+      <w:r>
+        <w:rPr>
+          <w:rFonts w:ascii="Arial" w:eastAsia="Arial" w:hAnsi="Arial" w:cs="Arial"/>
+          <w:b/>
+          <w:color w:val="000000"/>
+          <w:sz w:val="32"/>
+        </w:rPr>
+        <w:t>20</w:t>
       </w:r>
     </w:p>
     <w:p>
@@ -685,8 +769,16 @@
           <w:color w:val="000000"/>
           <w:sz w:val="32"/>
         </w:rPr>
-        <w:lastRenderedPageBreak/>
-        <w:t>2018 - 2019</w:t>
+        <w:t>2018 - 20</w:t>
+      </w:r>
+      <w:r>
+        <w:rPr>
+          <w:rFonts w:ascii="Arial" w:eastAsia="Arial" w:hAnsi="Arial" w:cs="Arial"/>
+          <w:b/>
+          <w:color w:val="000000"/>
+          <w:sz w:val="32"/>
+        </w:rPr>
+        <w:t>20</w:t>
       </w:r>
     </w:p>
     <w:p>
@@ -703,14 +795,7 @@
           <w:rFonts w:ascii="Arial" w:eastAsia="Arial" w:hAnsi="Arial" w:cs="Arial"/>
           <w:color w:val="000000"/>
         </w:rPr>
-        <w:t>Was trained and certified in the</w:t>
-      </w:r>
-      <w:r>
-        <w:rPr>
-          <w:rFonts w:ascii="Arial" w:eastAsia="Arial" w:hAnsi="Arial" w:cs="Arial"/>
-          <w:color w:val="000000"/>
-        </w:rPr>
-        <w:t xml:space="preserve"> Red Cross Water Safety Instructor course.</w:t>
+        <w:t>Was trained and certified in the Red Cross Water Safety Instructor course.</w:t>
       </w:r>
     </w:p>
     <w:p>
@@ -813,7 +898,16 @@
           <w:color w:val="000000"/>
           <w:sz w:val="32"/>
         </w:rPr>
-        <w:t>2012 – 2019</w:t>
+        <w:t>2012 – 20</w:t>
+      </w:r>
+      <w:r>
+        <w:rPr>
+          <w:rFonts w:ascii="Arial" w:eastAsia="Arial" w:hAnsi="Arial" w:cs="Arial"/>
+          <w:b/>
+          <w:color w:val="000000"/>
+          <w:sz w:val="32"/>
+        </w:rPr>
+        <w:t>20</w:t>
       </w:r>
     </w:p>
     <w:p>
@@ -1057,14 +1151,7 @@
           <w:rFonts w:ascii="Arial" w:eastAsia="Arial" w:hAnsi="Arial" w:cs="Arial"/>
           <w:color w:val="000000"/>
         </w:rPr>
-        <w:t>Creative Communicatio</w:t>
-      </w:r>
-      <w:r>
-        <w:rPr>
-          <w:rFonts w:ascii="Arial" w:eastAsia="Arial" w:hAnsi="Arial" w:cs="Arial"/>
-          <w:color w:val="000000"/>
-        </w:rPr>
-        <w:t>ns Poetic Power Winner</w:t>
+        <w:t>Creative Communications Poetic Power Winner</w:t>
       </w:r>
     </w:p>
     <w:p>
@@ -1586,6 +1673,29 @@
     <w:semiHidden/>
     <w:unhideWhenUsed/>
   </w:style>
+  <w:style w:type="character" w:styleId="Hyperlink">
+    <w:name w:val="Hyperlink"/>
+    <w:basedOn w:val="DefaultParagraphFont"/>
+    <w:uiPriority w:val="99"/>
+    <w:unhideWhenUsed/>
+    <w:rsid w:val="00F70522"/>
+    <w:rPr>
+      <w:color w:val="0563C1" w:themeColor="hyperlink"/>
+      <w:u w:val="single"/>
+    </w:rPr>
+  </w:style>
+  <w:style w:type="character" w:styleId="UnresolvedMention">
+    <w:name w:val="Unresolved Mention"/>
+    <w:basedOn w:val="DefaultParagraphFont"/>
+    <w:uiPriority w:val="99"/>
+    <w:semiHidden/>
+    <w:unhideWhenUsed/>
+    <w:rsid w:val="00F70522"/>
+    <w:rPr>
+      <w:color w:val="605E5C"/>
+      <w:shd w:val="clear" w:color="auto" w:fill="E1DFDD"/>
+    </w:rPr>
+  </w:style>
 </w:styles>
 </file>
 

</xml_diff>

<commit_message>
add card for power systems thing
</commit_message>
<xml_diff>
--- a/ResumeDocument.docx
+++ b/ResumeDocument.docx
@@ -32,6 +32,14 @@
           <w:sz w:val="24"/>
         </w:rPr>
       </w:pPr>
+      <w:r>
+        <w:rPr>
+          <w:rFonts w:ascii="Times New Roman" w:eastAsia="Times New Roman" w:hAnsi="Times New Roman" w:cs="Times New Roman"/>
+          <w:color w:val="000000"/>
+          <w:sz w:val="24"/>
+        </w:rPr>
+        <w:t xml:space="preserve">E-mail: </w:t>
+      </w:r>
       <w:r>
         <w:rPr>
           <w:rFonts w:ascii="Times New Roman" w:eastAsia="Times New Roman" w:hAnsi="Times New Roman" w:cs="Times New Roman"/>

</xml_diff>

<commit_message>
Can I change where the GitHub folder is?
</commit_message>
<xml_diff>
--- a/ResumeDocument.docx
+++ b/ResumeDocument.docx
@@ -169,14 +169,84 @@
           <w:rFonts w:ascii="Arial" w:eastAsia="Arial" w:hAnsi="Arial" w:cs="Arial"/>
           <w:color w:val="000000"/>
         </w:rPr>
-        <w:t xml:space="preserve">Working Towards a </w:t>
-      </w:r>
-      <w:r>
-        <w:rPr>
-          <w:rFonts w:ascii="Arial" w:eastAsia="Arial" w:hAnsi="Arial" w:cs="Arial"/>
-          <w:color w:val="000000"/>
-        </w:rPr>
-        <w:t>Bachelor of Science in Electrical Engineering</w:t>
+        <w:t xml:space="preserve">Working </w:t>
+      </w:r>
+      <w:r>
+        <w:rPr>
+          <w:rFonts w:ascii="Arial" w:eastAsia="Arial" w:hAnsi="Arial" w:cs="Arial"/>
+          <w:color w:val="000000"/>
+        </w:rPr>
+        <w:t>t</w:t>
+      </w:r>
+      <w:r>
+        <w:rPr>
+          <w:rFonts w:ascii="Arial" w:eastAsia="Arial" w:hAnsi="Arial" w:cs="Arial"/>
+          <w:color w:val="000000"/>
+        </w:rPr>
+        <w:t xml:space="preserve">owards a </w:t>
+      </w:r>
+      <w:r>
+        <w:rPr>
+          <w:rFonts w:ascii="Arial" w:eastAsia="Arial" w:hAnsi="Arial" w:cs="Arial"/>
+          <w:color w:val="000000"/>
+        </w:rPr>
+        <w:t>b</w:t>
+      </w:r>
+      <w:r>
+        <w:rPr>
+          <w:rFonts w:ascii="Arial" w:eastAsia="Arial" w:hAnsi="Arial" w:cs="Arial"/>
+          <w:color w:val="000000"/>
+        </w:rPr>
+        <w:t xml:space="preserve">achelor of </w:t>
+      </w:r>
+      <w:r>
+        <w:rPr>
+          <w:rFonts w:ascii="Arial" w:eastAsia="Arial" w:hAnsi="Arial" w:cs="Arial"/>
+          <w:color w:val="000000"/>
+        </w:rPr>
+        <w:t>s</w:t>
+      </w:r>
+      <w:r>
+        <w:rPr>
+          <w:rFonts w:ascii="Arial" w:eastAsia="Arial" w:hAnsi="Arial" w:cs="Arial"/>
+          <w:color w:val="000000"/>
+        </w:rPr>
+        <w:t xml:space="preserve">cience in </w:t>
+      </w:r>
+      <w:r>
+        <w:rPr>
+          <w:rFonts w:ascii="Arial" w:eastAsia="Arial" w:hAnsi="Arial" w:cs="Arial"/>
+          <w:color w:val="000000"/>
+        </w:rPr>
+        <w:t>e</w:t>
+      </w:r>
+      <w:r>
+        <w:rPr>
+          <w:rFonts w:ascii="Arial" w:eastAsia="Arial" w:hAnsi="Arial" w:cs="Arial"/>
+          <w:color w:val="000000"/>
+        </w:rPr>
+        <w:t xml:space="preserve">lectrical </w:t>
+      </w:r>
+      <w:r>
+        <w:rPr>
+          <w:rFonts w:ascii="Arial" w:eastAsia="Arial" w:hAnsi="Arial" w:cs="Arial"/>
+          <w:color w:val="000000"/>
+        </w:rPr>
+        <w:t>e</w:t>
+      </w:r>
+      <w:r>
+        <w:rPr>
+          <w:rFonts w:ascii="Arial" w:eastAsia="Arial" w:hAnsi="Arial" w:cs="Arial"/>
+          <w:color w:val="000000"/>
+        </w:rPr>
+        <w:t>ngineering</w:t>
+      </w:r>
+      <w:r>
+        <w:rPr>
+          <w:rFonts w:ascii="Arial" w:eastAsia="Arial" w:hAnsi="Arial" w:cs="Arial"/>
+          <w:color w:val="000000"/>
+        </w:rPr>
+        <w:t>,</w:t>
       </w:r>
     </w:p>
     <w:p>

</xml_diff>